<commit_message>
Updated Team Plan v1.0 - All PDF v1.0 exported in the Folder "PDF Final Versions" για διευκόλυνση του Κώστα στο ανέβασμα eclass
Στο team-planv1.0 ανανέωσα και ανέλυσα στο τέλος τι ευστόχησε ή αστόχησε στον προγραμματισμό μας και τα αρχικό χρονοδιάγραμμά μας.Ανέλυσα τι θα μπορούσαμε να είχαμε κάνει αλλιώς και πόσο θα χρειαζόμασταν για να τελειώσουμε υπολειπόμενα use cases στον κώδικα.
Επίσης ανέβασα μια τελική είκόνα του Kanban Board μας ώς έχει.

Τέλος επειδή 2 είκόνες από του Ερμή στο cycle 3 ηταν corrupted τις έκανα ξανά export και τις τοποθέτησα στο cycle 3.
</commit_message>
<xml_diff>
--- a/Documents/Scrum Cycle 6/Project-description-v1.0.docx
+++ b/Documents/Scrum Cycle 6/Project-description-v1.0.docx
@@ -298,6 +298,9 @@
     <w:p>
       <w:pPr>
         <w:jc w:val="center"/>
+        <w:rPr>
+          <w:lang w:val="el-GR"/>
+        </w:rPr>
       </w:pPr>
       <w:r>
         <w:rPr>
@@ -307,6 +310,9 @@
         <w:t>Author</w:t>
       </w:r>
       <w:r>
+        <w:rPr>
+          <w:lang w:val="el-GR"/>
+        </w:rPr>
         <w:t xml:space="preserve">: </w:t>
       </w:r>
       <w:r>
@@ -316,6 +322,9 @@
         <w:t>Αλεξανδρόπουλος</w:t>
       </w:r>
       <w:r>
+        <w:rPr>
+          <w:lang w:val="el-GR"/>
+        </w:rPr>
         <w:t xml:space="preserve"> </w:t>
       </w:r>
       <w:r>
@@ -325,10 +334,19 @@
         <w:t>Μάριος</w:t>
       </w:r>
       <w:r>
-        <w:t xml:space="preserve"> </w:t>
-      </w:r>
-      <w:r>
-        <w:t>(AM:1058116)</w:t>
+        <w:rPr>
+          <w:lang w:val="el-GR"/>
+        </w:rPr>
+        <w:t xml:space="preserve"> (</w:t>
+      </w:r>
+      <w:r>
+        <w:t>AM</w:t>
+      </w:r>
+      <w:r>
+        <w:rPr>
+          <w:lang w:val="el-GR"/>
+        </w:rPr>
+        <w:t>:1058116)</w:t>
       </w:r>
     </w:p>
     <w:p>
@@ -652,6 +670,16 @@
     <w:p>
       <w:pPr>
         <w:ind w:firstLine="720"/>
+        <w:jc w:val="both"/>
+        <w:rPr>
+          <w:sz w:val="36"/>
+          <w:szCs w:val="36"/>
+          <w:lang w:val="en-US"/>
+        </w:rPr>
+      </w:pPr>
+    </w:p>
+    <w:p>
+      <w:pPr>
         <w:jc w:val="both"/>
         <w:rPr>
           <w:sz w:val="36"/>
@@ -688,6 +716,7 @@
           <w:sz w:val="36"/>
           <w:szCs w:val="36"/>
         </w:rPr>
+        <w:lastRenderedPageBreak/>
         <w:t>Updates</w:t>
       </w:r>
       <w:r>
@@ -750,7 +779,6 @@
         <w:rPr>
           <w:lang w:val="el-GR"/>
         </w:rPr>
-        <w:lastRenderedPageBreak/>
         <w:t>Όλες</w:t>
       </w:r>
       <w:r>
@@ -763,7 +791,20 @@
         <w:rPr>
           <w:lang w:val="el-GR"/>
         </w:rPr>
-        <w:t>οι αλλαγές μας από την προηγούμενη έκδοση έχουν γίνει με έντονο μπλε χρώμα.</w:t>
+        <w:t xml:space="preserve">οι αλλαγές μας από την προηγούμενη έκδοση έχουν γίνει με έντονο </w:t>
+      </w:r>
+      <w:r>
+        <w:rPr>
+          <w:color w:val="5B9BD5" w:themeColor="accent5"/>
+          <w:lang w:val="el-GR"/>
+        </w:rPr>
+        <w:t>μπλε</w:t>
+      </w:r>
+      <w:r>
+        <w:rPr>
+          <w:lang w:val="el-GR"/>
+        </w:rPr>
+        <w:t xml:space="preserve"> χρώμα.</w:t>
       </w:r>
     </w:p>
     <w:p>
@@ -1669,7 +1710,14 @@
         <w:rPr>
           <w:lang w:val="el-GR"/>
         </w:rPr>
-        <w:t xml:space="preserve">θα μπορούμε να ενσωματώνουμε τα δεδομένα των επιβεβαιωμένων κρουσμάτων στην βάση δεδομένων μας για </w:t>
+        <w:t xml:space="preserve">θα μπορούμε να ενσωματώνουμε τα δεδομένα των επιβεβαιωμένων κρουσμάτων στην βάση </w:t>
+      </w:r>
+      <w:r>
+        <w:rPr>
+          <w:lang w:val="el-GR"/>
+        </w:rPr>
+        <w:lastRenderedPageBreak/>
+        <w:t xml:space="preserve">δεδομένων μας για </w:t>
       </w:r>
       <w:r>
         <w:rPr>
@@ -1771,14 +1819,7 @@
         <w:rPr>
           <w:lang w:val="el-GR"/>
         </w:rPr>
-        <w:t xml:space="preserve">. Η εφαρμογή θα προστατεύει τα δεδομένα των χρηστών της </w:t>
-      </w:r>
-      <w:r>
-        <w:rPr>
-          <w:lang w:val="el-GR"/>
-        </w:rPr>
-        <w:lastRenderedPageBreak/>
-        <w:t>με αυστηρή κρυπτογράφηση και κατακερματισμού ευαίσθητων δεδομένων.</w:t>
+        <w:t>. Η εφαρμογή θα προστατεύει τα δεδομένα των χρηστών της με αυστηρή κρυπτογράφηση και κατακερματισμού ευαίσθητων δεδομένων.</w:t>
       </w:r>
       <w:r>
         <w:rPr>

</xml_diff>